<commit_message>
geändert:       doc/abgabe/Abgabe_Team_Baka.docx 	geändert:       doc/abgabe/Releasenote.docx
</commit_message>
<xml_diff>
--- a/doc/abgabe/Abgabe_Team_Baka.docx
+++ b/doc/abgabe/Abgabe_Team_Baka.docx
@@ -98,25 +98,7 @@
           <w:rPr>
             <w:rStyle w:val="Hyperlink"/>
           </w:rPr>
-          <w:t>Gi</w:t>
-        </w:r>
-        <w:r>
-          <w:rPr>
-            <w:rStyle w:val="Hyperlink"/>
-          </w:rPr>
-          <w:t>t</w:t>
-        </w:r>
-        <w:r>
-          <w:rPr>
-            <w:rStyle w:val="Hyperlink"/>
-          </w:rPr>
-          <w:t>H</w:t>
-        </w:r>
-        <w:r>
-          <w:rPr>
-            <w:rStyle w:val="Hyperlink"/>
-          </w:rPr>
-          <w:t>ub</w:t>
+          <w:t>GitHub</w:t>
         </w:r>
       </w:hyperlink>
       <w:r>
@@ -177,19 +159,7 @@
         </w:numPr>
       </w:pPr>
       <w:r>
-        <w:t>Design (</w:t>
-      </w:r>
-      <w:r>
-        <w:t>fein</w:t>
-      </w:r>
-      <w:r>
-        <w:t>): Architektur_</w:t>
-      </w:r>
-      <w:r>
-        <w:t>Fein</w:t>
-      </w:r>
-      <w:r>
-        <w:t>.png</w:t>
+        <w:t>Design (fein): Architektur_Fein.png</w:t>
       </w:r>
     </w:p>
     <w:p>
@@ -247,6 +217,18 @@
       <w:proofErr w:type="spellEnd"/>
       <w:r>
         <w:t>: Releasenote.docx</w:t>
+      </w:r>
+    </w:p>
+    <w:p>
+      <w:pPr>
+        <w:pStyle w:val="Listenabsatz"/>
+        <w:numPr>
+          <w:ilvl w:val="0"/>
+          <w:numId w:val="1"/>
+        </w:numPr>
+      </w:pPr>
+      <w:r>
+        <w:t>Programm: .exe</w:t>
       </w:r>
     </w:p>
     <w:p/>

</xml_diff>

<commit_message>
geändert:       Abgabe_Team_Baka.docx 	neue Datei:     publish.zip
</commit_message>
<xml_diff>
--- a/doc/abgabe/Abgabe_Team_Baka.docx
+++ b/doc/abgabe/Abgabe_Team_Baka.docx
@@ -199,7 +199,7 @@
         </w:numPr>
       </w:pPr>
       <w:r>
-        <w:t>Quellcode: Repository + Baka.SoftwareQuality-main.zip</w:t>
+        <w:t>Quellcode: Repository</w:t>
       </w:r>
     </w:p>
     <w:p>
@@ -228,7 +228,10 @@
         </w:numPr>
       </w:pPr>
       <w:r>
-        <w:t>Programm: .exe</w:t>
+        <w:t xml:space="preserve">Programm: </w:t>
+      </w:r>
+      <w:r>
+        <w:t>Repository (Release)</w:t>
       </w:r>
     </w:p>
     <w:p/>

</xml_diff>